<commit_message>
Habe mit der letzten Praktikumsaufgabe angefangen. Der Ordner heißt 08..eig.07, da ich versehentlich die letzte Aufgabe als 07 deklariert habe. Das Programm kann schon Objekte aus Maja einlesen (habe bedingung dafür ausgelassen und die testHES() auskommentiert und printStatistics ein Teil rauskommentiert). Desweiteren habe ich im Code Modus eingefuegt (Beziermodus, NoBeziermodus)
</commit_message>
<xml_diff>
--- a/Embedded/Klausur.docx
+++ b/Embedded/Klausur.docx
@@ -11,8 +11,32 @@
       <w:r>
         <w:t>VL5... (Mitte ungefähr)</w:t>
       </w:r>
+    </w:p>
+    <w:p/>
+    <w:p>
+      <w:r>
+        <w:t>Codeoptimierung wahscheinlich nicht KW 26 (Vorletzte Vorlesung)</w:t>
+      </w:r>
+    </w:p>
+    <w:p>
+      <w:r>
+        <w:t>Einfache Schleifentransformation.....!!!</w:t>
+      </w:r>
+    </w:p>
+    <w:p>
+      <w:r>
+        <w:t>Skip Kachelweise Verarbeitung</w:t>
+      </w:r>
+    </w:p>
+    <w:p>
+      <w:r>
+        <w:t>(Tausende For-Schleifen kommen nicht dran</w:t>
+      </w:r>
       <w:bookmarkStart w:id="0" w:name="_GoBack"/>
       <w:bookmarkEnd w:id="0"/>
+      <w:r>
+        <w:t>)</w:t>
+      </w:r>
     </w:p>
     <w:sectPr>
       <w:headerReference w:type="default" r:id="rId7"/>

</xml_diff>